<commit_message>
second improve of Jonathan feedback
</commit_message>
<xml_diff>
--- a/retour-jonathan-cda.docx
+++ b/retour-jonathan-cda.docx
@@ -66,14 +66,37 @@
           <w:sz w:val="28"/>
           <w:szCs w:val="28"/>
         </w:rPr>
-        <w:t>d’une durée de 31 mois</w:t>
-      </w:r>
-      <w:r>
-        <w:rPr>
-          <w:sz w:val="28"/>
-          <w:szCs w:val="28"/>
-        </w:rPr>
-        <w:t xml:space="preserve">, il a pu nous en faire un retour et une analyse crédible pour les </w:t>
+        <w:t xml:space="preserve">d’une durée de 31 </w:t>
+      </w:r>
+      <w:proofErr w:type="gramStart"/>
+      <w:r>
+        <w:rPr>
+          <w:sz w:val="28"/>
+          <w:szCs w:val="28"/>
+        </w:rPr>
+        <w:t>mois</w:t>
+      </w:r>
+      <w:r>
+        <w:rPr>
+          <w:sz w:val="28"/>
+          <w:szCs w:val="28"/>
+        </w:rPr>
+        <w:t xml:space="preserve"> </w:t>
+      </w:r>
+      <w:r>
+        <w:rPr>
+          <w:sz w:val="28"/>
+          <w:szCs w:val="28"/>
+        </w:rPr>
+        <w:t>,</w:t>
+      </w:r>
+      <w:proofErr w:type="gramEnd"/>
+      <w:r>
+        <w:rPr>
+          <w:sz w:val="28"/>
+          <w:szCs w:val="28"/>
+        </w:rPr>
+        <w:t xml:space="preserve"> il a pu nous en faire un retour et une analyse crédible pour les </w:t>
       </w:r>
       <w:r>
         <w:rPr>
@@ -87,7 +110,14 @@
           <w:sz w:val="28"/>
           <w:szCs w:val="28"/>
         </w:rPr>
-        <w:t xml:space="preserve"> avec Joseph</w:t>
+        <w:t xml:space="preserve"> Joseph</w:t>
+      </w:r>
+      <w:r>
+        <w:rPr>
+          <w:sz w:val="28"/>
+          <w:szCs w:val="28"/>
+        </w:rPr>
+        <w:t xml:space="preserve"> et moi</w:t>
       </w:r>
       <w:r>
         <w:rPr>
@@ -108,14 +138,58 @@
           <w:sz w:val="28"/>
           <w:szCs w:val="28"/>
         </w:rPr>
-        <w:t xml:space="preserve"> forme de questions réponses préparé en amont a apporté des informations </w:t>
-      </w:r>
-      <w:r>
-        <w:rPr>
-          <w:sz w:val="28"/>
-          <w:szCs w:val="28"/>
-        </w:rPr>
-        <w:t xml:space="preserve">complémentaires à celles déjà en notre possession . </w:t>
+        <w:t xml:space="preserve"> forme de questions réponses préparé en amont a </w:t>
+      </w:r>
+      <w:r>
+        <w:rPr>
+          <w:sz w:val="28"/>
+          <w:szCs w:val="28"/>
+        </w:rPr>
+        <w:t xml:space="preserve">permis </w:t>
+      </w:r>
+      <w:proofErr w:type="gramStart"/>
+      <w:r>
+        <w:rPr>
+          <w:sz w:val="28"/>
+          <w:szCs w:val="28"/>
+        </w:rPr>
+        <w:t>d’</w:t>
+      </w:r>
+      <w:r>
+        <w:rPr>
+          <w:sz w:val="28"/>
+          <w:szCs w:val="28"/>
+        </w:rPr>
+        <w:t>apporté</w:t>
+      </w:r>
+      <w:proofErr w:type="gramEnd"/>
+      <w:r>
+        <w:rPr>
+          <w:sz w:val="28"/>
+          <w:szCs w:val="28"/>
+        </w:rPr>
+        <w:t xml:space="preserve"> des informations </w:t>
+      </w:r>
+      <w:r>
+        <w:rPr>
+          <w:sz w:val="28"/>
+          <w:szCs w:val="28"/>
+        </w:rPr>
+        <w:t xml:space="preserve">complémentaires à celles déjà en notre </w:t>
+      </w:r>
+      <w:r>
+        <w:rPr>
+          <w:sz w:val="28"/>
+          <w:szCs w:val="28"/>
+        </w:rPr>
+        <w:t>possession.</w:t>
+      </w:r>
+      <w:r>
+        <w:rPr>
+          <w:sz w:val="28"/>
+          <w:szCs w:val="28"/>
+        </w:rPr>
+        <w:t xml:space="preserve"> </w:t>
       </w:r>
     </w:p>
     <w:p>
@@ -185,21 +259,19 @@
         </w:rPr>
         <w:t xml:space="preserve">quérir des compétences annexes comme l’initiation au logiciel </w:t>
       </w:r>
-      <w:proofErr w:type="spellStart"/>
-      <w:r>
-        <w:rPr>
-          <w:sz w:val="28"/>
-          <w:szCs w:val="28"/>
-        </w:rPr>
-        <w:t>powerpoint</w:t>
-      </w:r>
-      <w:proofErr w:type="spellEnd"/>
-      <w:r>
-        <w:rPr>
-          <w:sz w:val="28"/>
-          <w:szCs w:val="28"/>
-        </w:rPr>
-        <w:t xml:space="preserve">  qui se</w:t>
+      <w:r>
+        <w:rPr>
+          <w:sz w:val="28"/>
+          <w:szCs w:val="28"/>
+        </w:rPr>
+        <w:t>PowerPoint qui</w:t>
+      </w:r>
+      <w:r>
+        <w:rPr>
+          <w:sz w:val="28"/>
+          <w:szCs w:val="28"/>
+        </w:rPr>
+        <w:t xml:space="preserve"> se</w:t>
       </w:r>
       <w:r>
         <w:rPr>
@@ -306,6 +378,8 @@
       </w:r>
       <w:r>
         <w:rPr>
+          <w:b/>
+          <w:bCs/>
           <w:sz w:val="28"/>
           <w:szCs w:val="28"/>
         </w:rPr>
@@ -361,7 +435,48 @@
           <w:sz w:val="28"/>
           <w:szCs w:val="28"/>
         </w:rPr>
-        <w:t xml:space="preserve"> Plus tard au cours de la formation deux périodes de stage auront lieu entre lesquelles les langages html , </w:t>
+        <w:t xml:space="preserve"> Plus tard au cours de la formation deux périodes de </w:t>
+      </w:r>
+      <w:r>
+        <w:rPr>
+          <w:b/>
+          <w:bCs/>
+          <w:sz w:val="28"/>
+          <w:szCs w:val="28"/>
+        </w:rPr>
+        <w:t>stage</w:t>
+      </w:r>
+      <w:r>
+        <w:rPr>
+          <w:b/>
+          <w:bCs/>
+          <w:sz w:val="28"/>
+          <w:szCs w:val="28"/>
+        </w:rPr>
+        <w:t>s</w:t>
+      </w:r>
+      <w:r>
+        <w:rPr>
+          <w:sz w:val="28"/>
+          <w:szCs w:val="28"/>
+        </w:rPr>
+        <w:t xml:space="preserve"> auront lieu entre lesquelles les langages </w:t>
+      </w:r>
+      <w:proofErr w:type="gramStart"/>
+      <w:r>
+        <w:rPr>
+          <w:sz w:val="28"/>
+          <w:szCs w:val="28"/>
+        </w:rPr>
+        <w:t>html ,</w:t>
+      </w:r>
+      <w:proofErr w:type="gramEnd"/>
+      <w:r>
+        <w:rPr>
+          <w:sz w:val="28"/>
+          <w:szCs w:val="28"/>
+        </w:rPr>
+        <w:t xml:space="preserve"> </w:t>
       </w:r>
       <w:proofErr w:type="spellStart"/>
       <w:r>
@@ -403,6 +518,8 @@
       <w:proofErr w:type="spellStart"/>
       <w:r>
         <w:rPr>
+          <w:b/>
+          <w:bCs/>
           <w:sz w:val="28"/>
           <w:szCs w:val="28"/>
         </w:rPr>
@@ -437,51 +554,76 @@
         </w:rPr>
         <w:t xml:space="preserve"> </w:t>
       </w:r>
+      <w:r>
+        <w:rPr>
+          <w:sz w:val="28"/>
+          <w:szCs w:val="28"/>
+        </w:rPr>
+        <w:t>PHP</w:t>
+      </w:r>
+      <w:r>
+        <w:rPr>
+          <w:sz w:val="28"/>
+          <w:szCs w:val="28"/>
+        </w:rPr>
+        <w:t xml:space="preserve"> </w:t>
+      </w:r>
+      <w:r>
+        <w:rPr>
+          <w:sz w:val="28"/>
+          <w:szCs w:val="28"/>
+        </w:rPr>
+        <w:t>seront abordés</w:t>
+      </w:r>
+      <w:r>
+        <w:rPr>
+          <w:sz w:val="28"/>
+          <w:szCs w:val="28"/>
+        </w:rPr>
+        <w:t xml:space="preserve"> pour la partie </w:t>
+      </w:r>
       <w:proofErr w:type="spellStart"/>
       <w:r>
         <w:rPr>
-          <w:sz w:val="28"/>
-          <w:szCs w:val="28"/>
-        </w:rPr>
-        <w:t>PHP</w:t>
-      </w:r>
-      <w:r>
-        <w:rPr>
-          <w:sz w:val="28"/>
-          <w:szCs w:val="28"/>
-        </w:rPr>
-        <w:t>seront</w:t>
+          <w:b/>
+          <w:bCs/>
+          <w:sz w:val="28"/>
+          <w:szCs w:val="28"/>
+        </w:rPr>
+        <w:t>back-end</w:t>
       </w:r>
       <w:proofErr w:type="spellEnd"/>
       <w:r>
         <w:rPr>
-          <w:sz w:val="28"/>
-          <w:szCs w:val="28"/>
-        </w:rPr>
-        <w:t xml:space="preserve"> abordés</w:t>
-      </w:r>
-      <w:r>
-        <w:rPr>
-          <w:sz w:val="28"/>
-          <w:szCs w:val="28"/>
-        </w:rPr>
-        <w:t xml:space="preserve"> pour la partie </w:t>
-      </w:r>
-      <w:proofErr w:type="spellStart"/>
-      <w:r>
-        <w:rPr>
-          <w:sz w:val="28"/>
-          <w:szCs w:val="28"/>
-        </w:rPr>
-        <w:t>back-end</w:t>
-      </w:r>
-      <w:proofErr w:type="spellEnd"/>
-      <w:r>
-        <w:rPr>
-          <w:sz w:val="28"/>
-          <w:szCs w:val="28"/>
-        </w:rPr>
-        <w:t xml:space="preserve"> ainsi que le SGBD MySQL</w:t>
+          <w:b/>
+          <w:bCs/>
+          <w:sz w:val="28"/>
+          <w:szCs w:val="28"/>
+        </w:rPr>
+        <w:t xml:space="preserve"> </w:t>
+      </w:r>
+      <w:r>
+        <w:rPr>
+          <w:sz w:val="28"/>
+          <w:szCs w:val="28"/>
+        </w:rPr>
+        <w:t xml:space="preserve">ainsi que le </w:t>
+      </w:r>
+      <w:r>
+        <w:rPr>
+          <w:b/>
+          <w:bCs/>
+          <w:sz w:val="28"/>
+          <w:szCs w:val="28"/>
+        </w:rPr>
+        <w:t>SGBD</w:t>
+      </w:r>
+      <w:r>
+        <w:rPr>
+          <w:sz w:val="28"/>
+          <w:szCs w:val="28"/>
+        </w:rPr>
+        <w:t xml:space="preserve"> MySQL</w:t>
       </w:r>
       <w:r>
         <w:rPr>
@@ -505,7 +647,37 @@
           <w:sz w:val="28"/>
           <w:szCs w:val="28"/>
         </w:rPr>
-        <w:t xml:space="preserve">Ces langages seront mis en œuvres autour de « projets fil rouge ». Ces projets seront travaillés </w:t>
+        <w:t xml:space="preserve">Ces langages seront mis </w:t>
+      </w:r>
+      <w:r>
+        <w:rPr>
+          <w:sz w:val="28"/>
+          <w:szCs w:val="28"/>
+        </w:rPr>
+        <w:t>en œuvre</w:t>
+      </w:r>
+      <w:r>
+        <w:rPr>
+          <w:sz w:val="28"/>
+          <w:szCs w:val="28"/>
+        </w:rPr>
+        <w:t xml:space="preserve"> autour de « </w:t>
+      </w:r>
+      <w:r>
+        <w:rPr>
+          <w:b/>
+          <w:bCs/>
+          <w:sz w:val="28"/>
+          <w:szCs w:val="28"/>
+        </w:rPr>
+        <w:t>projets fil rouge</w:t>
+      </w:r>
+      <w:r>
+        <w:rPr>
+          <w:sz w:val="28"/>
+          <w:szCs w:val="28"/>
+        </w:rPr>
+        <w:t xml:space="preserve"> ». Ces projets seront travaillés </w:t>
       </w:r>
       <w:r>
         <w:rPr>
@@ -521,6 +693,7 @@
         </w:rPr>
         <w:t xml:space="preserve"> temps dédiés dans la journée. Journées </w:t>
       </w:r>
+      <w:proofErr w:type="gramStart"/>
       <w:r>
         <w:rPr>
           <w:sz w:val="28"/>
@@ -540,7 +713,15 @@
           <w:sz w:val="28"/>
           <w:szCs w:val="28"/>
         </w:rPr>
-        <w:t xml:space="preserve">nous a </w:t>
+        <w:t>nous</w:t>
+      </w:r>
+      <w:proofErr w:type="gramEnd"/>
+      <w:r>
+        <w:rPr>
+          <w:sz w:val="28"/>
+          <w:szCs w:val="28"/>
+        </w:rPr>
+        <w:t xml:space="preserve"> a </w:t>
       </w:r>
       <w:proofErr w:type="spellStart"/>
       <w:r>
@@ -577,14 +758,37 @@
           <w:sz w:val="28"/>
           <w:szCs w:val="28"/>
         </w:rPr>
-        <w:t xml:space="preserve"> temps durant lequel les cours ont lieu</w:t>
-      </w:r>
-      <w:r>
-        <w:rPr>
-          <w:sz w:val="28"/>
-          <w:szCs w:val="28"/>
-        </w:rPr>
-        <w:t xml:space="preserve"> , </w:t>
+        <w:t xml:space="preserve"> temps durant lequel les cours </w:t>
+      </w:r>
+      <w:r>
+        <w:rPr>
+          <w:sz w:val="28"/>
+          <w:szCs w:val="28"/>
+        </w:rPr>
+        <w:t>aur</w:t>
+      </w:r>
+      <w:r>
+        <w:rPr>
+          <w:sz w:val="28"/>
+          <w:szCs w:val="28"/>
+        </w:rPr>
+        <w:t xml:space="preserve">ont </w:t>
+      </w:r>
+      <w:proofErr w:type="gramStart"/>
+      <w:r>
+        <w:rPr>
+          <w:sz w:val="28"/>
+          <w:szCs w:val="28"/>
+        </w:rPr>
+        <w:t>lieu ,</w:t>
+      </w:r>
+      <w:proofErr w:type="gramEnd"/>
+      <w:r>
+        <w:rPr>
+          <w:sz w:val="28"/>
+          <w:szCs w:val="28"/>
+        </w:rPr>
+        <w:t xml:space="preserve"> </w:t>
       </w:r>
       <w:r>
         <w:rPr>
@@ -593,21 +797,72 @@
         </w:rPr>
         <w:t>l’</w:t>
       </w:r>
-      <w:proofErr w:type="spellStart"/>
-      <w:r>
-        <w:rPr>
-          <w:sz w:val="28"/>
-          <w:szCs w:val="28"/>
-        </w:rPr>
-        <w:t>après midi</w:t>
-      </w:r>
-      <w:proofErr w:type="spellEnd"/>
-      <w:r>
-        <w:rPr>
-          <w:sz w:val="28"/>
-          <w:szCs w:val="28"/>
-        </w:rPr>
-        <w:t xml:space="preserve"> sera quant à elle décomposée en deux parties. Avant la pause ( suite des cours théoriques), après la pause(travail sur </w:t>
+      <w:r>
+        <w:rPr>
+          <w:sz w:val="28"/>
+          <w:szCs w:val="28"/>
+        </w:rPr>
+        <w:t>après-midi</w:t>
+      </w:r>
+      <w:r>
+        <w:rPr>
+          <w:sz w:val="28"/>
+          <w:szCs w:val="28"/>
+        </w:rPr>
+        <w:t xml:space="preserve"> sera quant à elle décomposée en deux parties. Avant la pause </w:t>
+      </w:r>
+      <w:r>
+        <w:rPr>
+          <w:sz w:val="28"/>
+          <w:szCs w:val="28"/>
+        </w:rPr>
+        <w:t>(suite</w:t>
+      </w:r>
+      <w:r>
+        <w:rPr>
+          <w:sz w:val="28"/>
+          <w:szCs w:val="28"/>
+        </w:rPr>
+        <w:t xml:space="preserve"> des </w:t>
+      </w:r>
+      <w:r>
+        <w:rPr>
+          <w:b/>
+          <w:bCs/>
+          <w:sz w:val="28"/>
+          <w:szCs w:val="28"/>
+        </w:rPr>
+        <w:t>cours théoriques</w:t>
+      </w:r>
+      <w:proofErr w:type="gramStart"/>
+      <w:r>
+        <w:rPr>
+          <w:sz w:val="28"/>
+          <w:szCs w:val="28"/>
+        </w:rPr>
+        <w:t>)</w:t>
+      </w:r>
+      <w:r>
+        <w:rPr>
+          <w:sz w:val="28"/>
+          <w:szCs w:val="28"/>
+        </w:rPr>
+        <w:t xml:space="preserve"> </w:t>
+      </w:r>
+      <w:r>
+        <w:rPr>
+          <w:sz w:val="28"/>
+          <w:szCs w:val="28"/>
+        </w:rPr>
+        <w:t>,</w:t>
+      </w:r>
+      <w:proofErr w:type="gramEnd"/>
+      <w:r>
+        <w:rPr>
+          <w:sz w:val="28"/>
+          <w:szCs w:val="28"/>
+        </w:rPr>
+        <w:t xml:space="preserve"> après la pause(travail sur </w:t>
       </w:r>
       <w:r>
         <w:rPr>
@@ -621,7 +876,23 @@
           <w:sz w:val="28"/>
           <w:szCs w:val="28"/>
         </w:rPr>
-        <w:t xml:space="preserve">le projet fil rouge ou PAP). </w:t>
+        <w:t xml:space="preserve">le projet fil rouge ou </w:t>
+      </w:r>
+      <w:r>
+        <w:rPr>
+          <w:b/>
+          <w:bCs/>
+          <w:sz w:val="28"/>
+          <w:szCs w:val="28"/>
+        </w:rPr>
+        <w:t>PAP</w:t>
+      </w:r>
+      <w:r>
+        <w:rPr>
+          <w:sz w:val="28"/>
+          <w:szCs w:val="28"/>
+        </w:rPr>
+        <w:t xml:space="preserve">). </w:t>
       </w:r>
     </w:p>
     <w:p>
@@ -638,10 +909,21 @@
           <w:sz w:val="28"/>
           <w:szCs w:val="28"/>
         </w:rPr>
-        <w:t>Les P</w:t>
-      </w:r>
-      <w:r>
-        <w:rPr>
+        <w:t xml:space="preserve">Les </w:t>
+      </w:r>
+      <w:r>
+        <w:rPr>
+          <w:b/>
+          <w:bCs/>
+          <w:sz w:val="28"/>
+          <w:szCs w:val="28"/>
+        </w:rPr>
+        <w:t>P</w:t>
+      </w:r>
+      <w:r>
+        <w:rPr>
+          <w:b/>
+          <w:bCs/>
           <w:sz w:val="28"/>
           <w:szCs w:val="28"/>
         </w:rPr>
@@ -649,17 +931,70 @@
       </w:r>
       <w:r>
         <w:rPr>
-          <w:sz w:val="28"/>
-          <w:szCs w:val="28"/>
-        </w:rPr>
-        <w:t xml:space="preserve">P sont des </w:t>
-      </w:r>
-      <w:r>
-        <w:rPr>
-          <w:sz w:val="28"/>
-          <w:szCs w:val="28"/>
-        </w:rPr>
-        <w:t xml:space="preserve">activités indirectement liées aux compétences professionnelles mais utiles à celle-ci .Comme exemple Jonathan nous a fait part d’un </w:t>
+          <w:b/>
+          <w:bCs/>
+          <w:sz w:val="28"/>
+          <w:szCs w:val="28"/>
+        </w:rPr>
+        <w:t>P</w:t>
+      </w:r>
+      <w:r>
+        <w:rPr>
+          <w:sz w:val="28"/>
+          <w:szCs w:val="28"/>
+        </w:rPr>
+        <w:t xml:space="preserve"> sont des </w:t>
+      </w:r>
+      <w:r>
+        <w:rPr>
+          <w:sz w:val="28"/>
+          <w:szCs w:val="28"/>
+        </w:rPr>
+        <w:t xml:space="preserve">activités indirectement liées aux </w:t>
+      </w:r>
+      <w:r>
+        <w:rPr>
+          <w:b/>
+          <w:bCs/>
+          <w:sz w:val="28"/>
+          <w:szCs w:val="28"/>
+        </w:rPr>
+        <w:t xml:space="preserve">compétences professionnelles </w:t>
+      </w:r>
+      <w:r>
+        <w:rPr>
+          <w:sz w:val="28"/>
+          <w:szCs w:val="28"/>
+        </w:rPr>
+        <w:t>mais utiles à celle</w:t>
+      </w:r>
+      <w:r>
+        <w:rPr>
+          <w:sz w:val="28"/>
+          <w:szCs w:val="28"/>
+        </w:rPr>
+        <w:t>s</w:t>
+      </w:r>
+      <w:r>
+        <w:rPr>
+          <w:sz w:val="28"/>
+          <w:szCs w:val="28"/>
+        </w:rPr>
+        <w:t>-</w:t>
+      </w:r>
+      <w:r>
+        <w:rPr>
+          <w:sz w:val="28"/>
+          <w:szCs w:val="28"/>
+        </w:rPr>
+        <w:t>ci. Comme</w:t>
+      </w:r>
+      <w:r>
+        <w:rPr>
+          <w:sz w:val="28"/>
+          <w:szCs w:val="28"/>
+        </w:rPr>
+        <w:t xml:space="preserve"> exemple Jonathan nous a fait part d’un </w:t>
       </w:r>
       <w:proofErr w:type="spellStart"/>
       <w:r>
@@ -675,14 +1010,56 @@
           <w:sz w:val="28"/>
           <w:szCs w:val="28"/>
         </w:rPr>
-        <w:t xml:space="preserve"> effectué durant sa formation . Une personne est </w:t>
-      </w:r>
-      <w:r>
-        <w:rPr>
-          <w:sz w:val="28"/>
-          <w:szCs w:val="28"/>
-        </w:rPr>
-        <w:t>intervenue sur</w:t>
+        <w:t xml:space="preserve"> effectué durant sa formation </w:t>
+      </w:r>
+      <w:r>
+        <w:rPr>
+          <w:sz w:val="28"/>
+          <w:szCs w:val="28"/>
+        </w:rPr>
+        <w:t xml:space="preserve">durant lequel </w:t>
+      </w:r>
+      <w:r>
+        <w:rPr>
+          <w:sz w:val="28"/>
+          <w:szCs w:val="28"/>
+        </w:rPr>
+        <w:t>un intervenant</w:t>
+      </w:r>
+      <w:r>
+        <w:rPr>
+          <w:sz w:val="28"/>
+          <w:szCs w:val="28"/>
+        </w:rPr>
+        <w:t xml:space="preserve"> est </w:t>
+      </w:r>
+      <w:r>
+        <w:rPr>
+          <w:sz w:val="28"/>
+          <w:szCs w:val="28"/>
+        </w:rPr>
+        <w:t>v</w:t>
+      </w:r>
+      <w:r>
+        <w:rPr>
+          <w:sz w:val="28"/>
+          <w:szCs w:val="28"/>
+        </w:rPr>
+        <w:t xml:space="preserve">enu </w:t>
+      </w:r>
+      <w:r>
+        <w:rPr>
+          <w:sz w:val="28"/>
+          <w:szCs w:val="28"/>
+        </w:rPr>
+        <w:t xml:space="preserve">partager ses conseils </w:t>
+      </w:r>
+      <w:r>
+        <w:rPr>
+          <w:sz w:val="28"/>
+          <w:szCs w:val="28"/>
+        </w:rPr>
+        <w:t>sur</w:t>
       </w:r>
       <w:r>
         <w:rPr>
@@ -691,29 +1068,78 @@
         </w:rPr>
         <w:t xml:space="preserve"> le thème de l’habillement dans le cadre professionnel </w:t>
       </w:r>
-      <w:r>
-        <w:rPr>
-          <w:sz w:val="28"/>
-          <w:szCs w:val="28"/>
-        </w:rPr>
-        <w:t>et non professionnel.  Cette journée type sera amenée à évoluer durant la formation en effet elle évoluera vers plus de temps de travail en autonomie qu’il sera conseillé de consacrer à l’avancée de son projet fil rouge plutôt qu’au</w:t>
-      </w:r>
-      <w:r>
-        <w:rPr>
-          <w:sz w:val="28"/>
-          <w:szCs w:val="28"/>
-        </w:rPr>
-        <w:t xml:space="preserve">x vidéos </w:t>
-      </w:r>
-      <w:proofErr w:type="spellStart"/>
-      <w:r>
-        <w:rPr>
-          <w:sz w:val="28"/>
-          <w:szCs w:val="28"/>
-        </w:rPr>
-        <w:t>youtubes</w:t>
-      </w:r>
-      <w:proofErr w:type="spellEnd"/>
+      <w:proofErr w:type="gramStart"/>
+      <w:r>
+        <w:rPr>
+          <w:sz w:val="28"/>
+          <w:szCs w:val="28"/>
+        </w:rPr>
+        <w:t>et</w:t>
+      </w:r>
+      <w:proofErr w:type="gramEnd"/>
+      <w:r>
+        <w:rPr>
+          <w:sz w:val="28"/>
+          <w:szCs w:val="28"/>
+        </w:rPr>
+        <w:t xml:space="preserve"> non professionnel.  Cette journée type</w:t>
+      </w:r>
+      <w:r>
+        <w:rPr>
+          <w:sz w:val="28"/>
+          <w:szCs w:val="28"/>
+        </w:rPr>
+        <w:t xml:space="preserve"> décrite ici</w:t>
+      </w:r>
+      <w:r>
+        <w:rPr>
+          <w:sz w:val="28"/>
+          <w:szCs w:val="28"/>
+        </w:rPr>
+        <w:t xml:space="preserve"> sera amenée à évoluer durant la formation</w:t>
+      </w:r>
+      <w:r>
+        <w:rPr>
+          <w:sz w:val="28"/>
+          <w:szCs w:val="28"/>
+        </w:rPr>
+        <w:t>.</w:t>
+      </w:r>
+      <w:r>
+        <w:rPr>
+          <w:sz w:val="28"/>
+          <w:szCs w:val="28"/>
+        </w:rPr>
+        <w:t xml:space="preserve"> </w:t>
+      </w:r>
+      <w:r>
+        <w:rPr>
+          <w:sz w:val="28"/>
+          <w:szCs w:val="28"/>
+        </w:rPr>
+        <w:t>E</w:t>
+      </w:r>
+      <w:r>
+        <w:rPr>
+          <w:sz w:val="28"/>
+          <w:szCs w:val="28"/>
+        </w:rPr>
+        <w:t>n effet elle évoluera</w:t>
+      </w:r>
+      <w:r>
+        <w:rPr>
+          <w:sz w:val="28"/>
+          <w:szCs w:val="28"/>
+        </w:rPr>
+        <w:t xml:space="preserve"> après quelques temps</w:t>
+      </w:r>
+      <w:r>
+        <w:rPr>
+          <w:sz w:val="28"/>
+          <w:szCs w:val="28"/>
+        </w:rPr>
+        <w:t xml:space="preserve"> vers plus de temps de travail en autonomie qu’il sera conseillé de consacrer à l’avancée de son projet fil rouge</w:t>
+      </w:r>
       <w:r>
         <w:rPr>
           <w:sz w:val="28"/>
@@ -735,14 +1161,99 @@
           <w:sz w:val="28"/>
           <w:szCs w:val="28"/>
         </w:rPr>
-        <w:t xml:space="preserve">Le passage de l’examen sera décomposé en deux parties . La présentation des connaissances et compétences acquises durant le projet fil rouge et les stages devant un jury de formateurs du centre de formation . La deuxième partie portera sur les mêmes thématiques mais </w:t>
-      </w:r>
-      <w:r>
-        <w:rPr>
-          <w:sz w:val="28"/>
-          <w:szCs w:val="28"/>
-        </w:rPr>
-        <w:t xml:space="preserve">elles seront cette fois-ci présentées à </w:t>
+        <w:t xml:space="preserve">Le passage de </w:t>
+      </w:r>
+      <w:r>
+        <w:rPr>
+          <w:b/>
+          <w:bCs/>
+          <w:sz w:val="28"/>
+          <w:szCs w:val="28"/>
+        </w:rPr>
+        <w:t>l’examen</w:t>
+      </w:r>
+      <w:r>
+        <w:rPr>
+          <w:sz w:val="28"/>
+          <w:szCs w:val="28"/>
+        </w:rPr>
+        <w:t xml:space="preserve"> sera décomposé en deux </w:t>
+      </w:r>
+      <w:r>
+        <w:rPr>
+          <w:sz w:val="28"/>
+          <w:szCs w:val="28"/>
+        </w:rPr>
+        <w:t>parties.</w:t>
+      </w:r>
+      <w:r>
+        <w:rPr>
+          <w:sz w:val="28"/>
+          <w:szCs w:val="28"/>
+        </w:rPr>
+        <w:t xml:space="preserve"> La présentation des </w:t>
+      </w:r>
+      <w:r>
+        <w:rPr>
+          <w:b/>
+          <w:bCs/>
+          <w:sz w:val="28"/>
+          <w:szCs w:val="28"/>
+        </w:rPr>
+        <w:t>connaissances</w:t>
+      </w:r>
+      <w:r>
+        <w:rPr>
+          <w:sz w:val="28"/>
+          <w:szCs w:val="28"/>
+        </w:rPr>
+        <w:t xml:space="preserve"> et </w:t>
+      </w:r>
+      <w:r>
+        <w:rPr>
+          <w:b/>
+          <w:bCs/>
+          <w:sz w:val="28"/>
+          <w:szCs w:val="28"/>
+        </w:rPr>
+        <w:t>compétences</w:t>
+      </w:r>
+      <w:r>
+        <w:rPr>
+          <w:sz w:val="28"/>
+          <w:szCs w:val="28"/>
+        </w:rPr>
+        <w:t xml:space="preserve"> acquises durant le projet fil rouge et les stages devant un </w:t>
+      </w:r>
+      <w:r>
+        <w:rPr>
+          <w:b/>
+          <w:bCs/>
+          <w:sz w:val="28"/>
+          <w:szCs w:val="28"/>
+        </w:rPr>
+        <w:t>jury de formateurs</w:t>
+      </w:r>
+      <w:r>
+        <w:rPr>
+          <w:sz w:val="28"/>
+          <w:szCs w:val="28"/>
+        </w:rPr>
+        <w:t xml:space="preserve"> du centre de </w:t>
+      </w:r>
+      <w:r>
+        <w:rPr>
+          <w:sz w:val="28"/>
+          <w:szCs w:val="28"/>
+        </w:rPr>
+        <w:t>formation.</w:t>
+      </w:r>
+      <w:r>
+        <w:rPr>
+          <w:sz w:val="28"/>
+          <w:szCs w:val="28"/>
+        </w:rPr>
+        <w:t xml:space="preserve"> La deuxième partie </w:t>
       </w:r>
       <w:r>
         <w:rPr>
@@ -750,7 +1261,30 @@
           <w:szCs w:val="28"/>
         </w:rPr>
         <w:lastRenderedPageBreak/>
-        <w:t>un jury de professionnels spécialement détaché pour le passage d’examen</w:t>
+        <w:t xml:space="preserve">portera sur les mêmes thématiques mais </w:t>
+      </w:r>
+      <w:r>
+        <w:rPr>
+          <w:sz w:val="28"/>
+          <w:szCs w:val="28"/>
+        </w:rPr>
+        <w:t xml:space="preserve">elles seront cette fois-ci présentées à un jury de </w:t>
+      </w:r>
+      <w:r>
+        <w:rPr>
+          <w:b/>
+          <w:bCs/>
+          <w:sz w:val="28"/>
+          <w:szCs w:val="28"/>
+        </w:rPr>
+        <w:t>professionnels</w:t>
+      </w:r>
+      <w:r>
+        <w:rPr>
+          <w:sz w:val="28"/>
+          <w:szCs w:val="28"/>
+        </w:rPr>
+        <w:t xml:space="preserve"> spécialement détaché pour le passage d’examen</w:t>
       </w:r>
       <w:r>
         <w:rPr>

</xml_diff>

<commit_message>
new improve Johnathan feedback01/07/22
</commit_message>
<xml_diff>
--- a/retour-jonathan-cda.docx
+++ b/retour-jonathan-cda.docx
@@ -66,15 +66,7 @@
           <w:sz w:val="28"/>
           <w:szCs w:val="28"/>
         </w:rPr>
-        <w:t xml:space="preserve">d’une durée de 31 </w:t>
-      </w:r>
-      <w:proofErr w:type="gramStart"/>
-      <w:r>
-        <w:rPr>
-          <w:sz w:val="28"/>
-          <w:szCs w:val="28"/>
-        </w:rPr>
-        <w:t>mois</w:t>
+        <w:t>d’une durée de 31 mois</w:t>
       </w:r>
       <w:r>
         <w:rPr>
@@ -88,15 +80,7 @@
           <w:sz w:val="28"/>
           <w:szCs w:val="28"/>
         </w:rPr>
-        <w:t>,</w:t>
-      </w:r>
-      <w:proofErr w:type="gramEnd"/>
-      <w:r>
-        <w:rPr>
-          <w:sz w:val="28"/>
-          <w:szCs w:val="28"/>
-        </w:rPr>
-        <w:t xml:space="preserve"> il a pu nous en faire un retour et une analyse crédible pour les </w:t>
+        <w:t xml:space="preserve">, il a pu nous en faire un retour et une analyse crédible pour les </w:t>
       </w:r>
       <w:r>
         <w:rPr>
@@ -145,24 +129,22 @@
           <w:sz w:val="28"/>
           <w:szCs w:val="28"/>
         </w:rPr>
-        <w:t xml:space="preserve">permis </w:t>
-      </w:r>
-      <w:proofErr w:type="gramStart"/>
-      <w:r>
-        <w:rPr>
-          <w:sz w:val="28"/>
-          <w:szCs w:val="28"/>
-        </w:rPr>
-        <w:t>d’</w:t>
-      </w:r>
-      <w:r>
-        <w:rPr>
-          <w:sz w:val="28"/>
-          <w:szCs w:val="28"/>
-        </w:rPr>
-        <w:t>apporté</w:t>
-      </w:r>
-      <w:proofErr w:type="gramEnd"/>
+        <w:t>permis d’</w:t>
+      </w:r>
+      <w:r>
+        <w:rPr>
+          <w:sz w:val="28"/>
+          <w:szCs w:val="28"/>
+        </w:rPr>
+        <w:t>apport</w:t>
+      </w:r>
+      <w:r>
+        <w:rPr>
+          <w:sz w:val="28"/>
+          <w:szCs w:val="28"/>
+        </w:rPr>
+        <w:t>er</w:t>
+      </w:r>
       <w:r>
         <w:rPr>
           <w:sz w:val="28"/>
@@ -292,15 +274,35 @@
           <w:sz w:val="28"/>
           <w:szCs w:val="28"/>
         </w:rPr>
-        <w:t xml:space="preserve"> plus tard à la présentation des projets lors </w:t>
-      </w:r>
-      <w:proofErr w:type="spellStart"/>
-      <w:r>
-        <w:rPr>
-          <w:sz w:val="28"/>
-          <w:szCs w:val="28"/>
-        </w:rPr>
-        <w:t>de</w:t>
+        <w:t xml:space="preserve"> plus tard </w:t>
+      </w:r>
+      <w:r>
+        <w:rPr>
+          <w:sz w:val="28"/>
+          <w:szCs w:val="28"/>
+        </w:rPr>
+        <w:t>lors de</w:t>
+      </w:r>
+      <w:r>
+        <w:rPr>
+          <w:sz w:val="28"/>
+          <w:szCs w:val="28"/>
+        </w:rPr>
+        <w:t xml:space="preserve"> la présentation des projets </w:t>
+      </w:r>
+      <w:r>
+        <w:rPr>
+          <w:sz w:val="28"/>
+          <w:szCs w:val="28"/>
+        </w:rPr>
+        <w:t>au moment</w:t>
+      </w:r>
+      <w:r>
+        <w:rPr>
+          <w:sz w:val="28"/>
+          <w:szCs w:val="28"/>
+        </w:rPr>
+        <w:t xml:space="preserve"> de</w:t>
       </w:r>
       <w:r>
         <w:rPr>
@@ -309,7 +311,6 @@
         </w:rPr>
         <w:t>s</w:t>
       </w:r>
-      <w:proofErr w:type="spellEnd"/>
       <w:r>
         <w:rPr>
           <w:sz w:val="28"/>
@@ -336,21 +337,28 @@
           <w:sz w:val="28"/>
           <w:szCs w:val="28"/>
         </w:rPr>
-        <w:t xml:space="preserve"> de l’examen dédiée</w:t>
-      </w:r>
-      <w:r>
-        <w:rPr>
-          <w:sz w:val="28"/>
-          <w:szCs w:val="28"/>
-        </w:rPr>
-        <w:t>s</w:t>
-      </w:r>
-      <w:r>
-        <w:rPr>
-          <w:sz w:val="28"/>
-          <w:szCs w:val="28"/>
-        </w:rPr>
-        <w:t xml:space="preserve">. </w:t>
+        <w:t xml:space="preserve"> </w:t>
+      </w:r>
+      <w:r>
+        <w:rPr>
+          <w:sz w:val="28"/>
+          <w:szCs w:val="28"/>
+        </w:rPr>
+        <w:t>dédiées</w:t>
+      </w:r>
+      <w:r>
+        <w:rPr>
+          <w:sz w:val="28"/>
+          <w:szCs w:val="28"/>
+        </w:rPr>
+        <w:t xml:space="preserve"> </w:t>
+      </w:r>
+      <w:r>
+        <w:rPr>
+          <w:sz w:val="28"/>
+          <w:szCs w:val="28"/>
+        </w:rPr>
+        <w:t xml:space="preserve">de l’examen. </w:t>
       </w:r>
     </w:p>
     <w:p>
@@ -462,7 +470,6 @@
         </w:rPr>
         <w:t xml:space="preserve"> auront lieu entre lesquelles les langages </w:t>
       </w:r>
-      <w:proofErr w:type="gramStart"/>
       <w:r>
         <w:rPr>
           <w:sz w:val="28"/>
@@ -470,7 +477,13 @@
         </w:rPr>
         <w:t>html ,</w:t>
       </w:r>
-      <w:proofErr w:type="gramEnd"/>
+      <w:r>
+        <w:rPr>
+          <w:sz w:val="28"/>
+          <w:szCs w:val="28"/>
+        </w:rPr>
+        <w:t xml:space="preserve"> css</w:t>
+      </w:r>
       <w:r>
         <w:rPr>
           <w:sz w:val="28"/>
@@ -478,22 +491,6 @@
         </w:rPr>
         <w:t xml:space="preserve"> </w:t>
       </w:r>
-      <w:proofErr w:type="spellStart"/>
-      <w:r>
-        <w:rPr>
-          <w:sz w:val="28"/>
-          <w:szCs w:val="28"/>
-        </w:rPr>
-        <w:t>css</w:t>
-      </w:r>
-      <w:proofErr w:type="spellEnd"/>
-      <w:r>
-        <w:rPr>
-          <w:sz w:val="28"/>
-          <w:szCs w:val="28"/>
-        </w:rPr>
-        <w:t xml:space="preserve"> </w:t>
-      </w:r>
       <w:r>
         <w:rPr>
           <w:sz w:val="28"/>
@@ -515,7 +512,6 @@
         </w:rPr>
         <w:t xml:space="preserve"> seront vus pour la partie </w:t>
       </w:r>
-      <w:proofErr w:type="spellStart"/>
       <w:r>
         <w:rPr>
           <w:b/>
@@ -525,7 +521,6 @@
         </w:rPr>
         <w:t>front-end</w:t>
       </w:r>
-      <w:proofErr w:type="spellEnd"/>
       <w:r>
         <w:rPr>
           <w:sz w:val="28"/>
@@ -582,7 +577,6 @@
         </w:rPr>
         <w:t xml:space="preserve"> pour la partie </w:t>
       </w:r>
-      <w:proofErr w:type="spellStart"/>
       <w:r>
         <w:rPr>
           <w:b/>
@@ -592,7 +586,6 @@
         </w:rPr>
         <w:t>back-end</w:t>
       </w:r>
-      <w:proofErr w:type="spellEnd"/>
       <w:r>
         <w:rPr>
           <w:b/>
@@ -693,7 +686,6 @@
         </w:rPr>
         <w:t xml:space="preserve"> temps dédiés dans la journée. Journées </w:t>
       </w:r>
-      <w:proofErr w:type="gramStart"/>
       <w:r>
         <w:rPr>
           <w:sz w:val="28"/>
@@ -713,31 +705,7 @@
           <w:sz w:val="28"/>
           <w:szCs w:val="28"/>
         </w:rPr>
-        <w:t>nous</w:t>
-      </w:r>
-      <w:proofErr w:type="gramEnd"/>
-      <w:r>
-        <w:rPr>
-          <w:sz w:val="28"/>
-          <w:szCs w:val="28"/>
-        </w:rPr>
-        <w:t xml:space="preserve"> a </w:t>
-      </w:r>
-      <w:proofErr w:type="spellStart"/>
-      <w:r>
-        <w:rPr>
-          <w:sz w:val="28"/>
-          <w:szCs w:val="28"/>
-        </w:rPr>
-        <w:t>t il</w:t>
-      </w:r>
-      <w:proofErr w:type="spellEnd"/>
-      <w:r>
-        <w:rPr>
-          <w:sz w:val="28"/>
-          <w:szCs w:val="28"/>
-        </w:rPr>
-        <w:t xml:space="preserve"> </w:t>
+        <w:t xml:space="preserve">nous a t il </w:t>
       </w:r>
       <w:r>
         <w:rPr>
@@ -774,7 +742,6 @@
         </w:rPr>
         <w:t xml:space="preserve">ont </w:t>
       </w:r>
-      <w:proofErr w:type="gramStart"/>
       <w:r>
         <w:rPr>
           <w:sz w:val="28"/>
@@ -782,7 +749,6 @@
         </w:rPr>
         <w:t>lieu ,</w:t>
       </w:r>
-      <w:proofErr w:type="gramEnd"/>
       <w:r>
         <w:rPr>
           <w:sz w:val="28"/>
@@ -834,7 +800,6 @@
         </w:rPr>
         <w:t>cours théoriques</w:t>
       </w:r>
-      <w:proofErr w:type="gramStart"/>
       <w:r>
         <w:rPr>
           <w:sz w:val="28"/>
@@ -847,6 +812,13 @@
           <w:sz w:val="28"/>
           <w:szCs w:val="28"/>
         </w:rPr>
+        <w:t>.</w:t>
+      </w:r>
+      <w:r>
+        <w:rPr>
+          <w:sz w:val="28"/>
+          <w:szCs w:val="28"/>
+        </w:rPr>
         <w:t xml:space="preserve"> </w:t>
       </w:r>
       <w:r>
@@ -854,15 +826,14 @@
           <w:sz w:val="28"/>
           <w:szCs w:val="28"/>
         </w:rPr>
-        <w:t>,</w:t>
-      </w:r>
-      <w:proofErr w:type="gramEnd"/>
-      <w:r>
-        <w:rPr>
-          <w:sz w:val="28"/>
-          <w:szCs w:val="28"/>
-        </w:rPr>
-        <w:t xml:space="preserve"> après la pause(travail sur </w:t>
+        <w:t xml:space="preserve"> A</w:t>
+      </w:r>
+      <w:r>
+        <w:rPr>
+          <w:sz w:val="28"/>
+          <w:szCs w:val="28"/>
+        </w:rPr>
+        <w:t xml:space="preserve">près la pause(travail sur </w:t>
       </w:r>
       <w:r>
         <w:rPr>
@@ -994,23 +965,7 @@
           <w:sz w:val="28"/>
           <w:szCs w:val="28"/>
         </w:rPr>
-        <w:t xml:space="preserve"> exemple Jonathan nous a fait part d’un </w:t>
-      </w:r>
-      <w:proofErr w:type="spellStart"/>
-      <w:r>
-        <w:rPr>
-          <w:sz w:val="28"/>
-          <w:szCs w:val="28"/>
-        </w:rPr>
-        <w:t>PaP</w:t>
-      </w:r>
-      <w:proofErr w:type="spellEnd"/>
-      <w:r>
-        <w:rPr>
-          <w:sz w:val="28"/>
-          <w:szCs w:val="28"/>
-        </w:rPr>
-        <w:t xml:space="preserve"> effectué durant sa formation </w:t>
+        <w:t xml:space="preserve"> exemple Jonathan nous a fait part d’un PaP effectué durant sa formation </w:t>
       </w:r>
       <w:r>
         <w:rPr>
@@ -1068,21 +1023,12 @@
         </w:rPr>
         <w:t xml:space="preserve"> le thème de l’habillement dans le cadre professionnel </w:t>
       </w:r>
-      <w:proofErr w:type="gramStart"/>
-      <w:r>
-        <w:rPr>
-          <w:sz w:val="28"/>
-          <w:szCs w:val="28"/>
-        </w:rPr>
-        <w:t>et</w:t>
-      </w:r>
-      <w:proofErr w:type="gramEnd"/>
-      <w:r>
-        <w:rPr>
-          <w:sz w:val="28"/>
-          <w:szCs w:val="28"/>
-        </w:rPr>
-        <w:t xml:space="preserve"> non professionnel.  Cette journée type</w:t>
+      <w:r>
+        <w:rPr>
+          <w:sz w:val="28"/>
+          <w:szCs w:val="28"/>
+        </w:rPr>
+        <w:t>et non professionnel.  Cette journée type</w:t>
       </w:r>
       <w:r>
         <w:rPr>
@@ -1138,7 +1084,42 @@
           <w:sz w:val="28"/>
           <w:szCs w:val="28"/>
         </w:rPr>
-        <w:t xml:space="preserve"> vers plus de temps de travail en autonomie qu’il sera conseillé de consacrer à l’avancée de son projet fil rouge</w:t>
+        <w:t xml:space="preserve"> vers plus de temps de travail en autonomie </w:t>
+      </w:r>
+      <w:r>
+        <w:rPr>
+          <w:sz w:val="28"/>
+          <w:szCs w:val="28"/>
+        </w:rPr>
+        <w:t>durant le</w:t>
+      </w:r>
+      <w:r>
+        <w:rPr>
+          <w:sz w:val="28"/>
+          <w:szCs w:val="28"/>
+        </w:rPr>
+        <w:t>squels il</w:t>
+      </w:r>
+      <w:r>
+        <w:rPr>
+          <w:sz w:val="28"/>
+          <w:szCs w:val="28"/>
+        </w:rPr>
+        <w:t xml:space="preserve"> sera conseillé de </w:t>
+      </w:r>
+      <w:r>
+        <w:rPr>
+          <w:sz w:val="28"/>
+          <w:szCs w:val="28"/>
+        </w:rPr>
+        <w:t>travailler</w:t>
+      </w:r>
+      <w:r>
+        <w:rPr>
+          <w:sz w:val="28"/>
+          <w:szCs w:val="28"/>
+        </w:rPr>
+        <w:t xml:space="preserve"> à l’avancée de son projet fil rouge</w:t>
       </w:r>
       <w:r>
         <w:rPr>
@@ -1223,7 +1204,29 @@
           <w:sz w:val="28"/>
           <w:szCs w:val="28"/>
         </w:rPr>
-        <w:t xml:space="preserve"> acquises durant le projet fil rouge et les stages devant un </w:t>
+        <w:t xml:space="preserve"> acquises durant le projet fil rouge </w:t>
+      </w:r>
+      <w:r>
+        <w:rPr>
+          <w:sz w:val="28"/>
+          <w:szCs w:val="28"/>
+        </w:rPr>
+        <w:t>et</w:t>
+      </w:r>
+      <w:r>
+        <w:rPr>
+          <w:sz w:val="28"/>
+          <w:szCs w:val="28"/>
+        </w:rPr>
+        <w:t xml:space="preserve"> les stages </w:t>
+      </w:r>
+      <w:r>
+        <w:rPr>
+          <w:sz w:val="28"/>
+          <w:szCs w:val="28"/>
+        </w:rPr>
+        <w:lastRenderedPageBreak/>
+        <w:t xml:space="preserve">devant un </w:t>
       </w:r>
       <w:r>
         <w:rPr>
@@ -1253,15 +1256,7 @@
           <w:sz w:val="28"/>
           <w:szCs w:val="28"/>
         </w:rPr>
-        <w:t xml:space="preserve"> La deuxième partie </w:t>
-      </w:r>
-      <w:r>
-        <w:rPr>
-          <w:sz w:val="28"/>
-          <w:szCs w:val="28"/>
-        </w:rPr>
-        <w:lastRenderedPageBreak/>
-        <w:t xml:space="preserve">portera sur les mêmes thématiques mais </w:t>
+        <w:t xml:space="preserve"> La deuxième partie portera sur les mêmes thématiques mais </w:t>
       </w:r>
       <w:r>
         <w:rPr>
@@ -1284,7 +1279,21 @@
           <w:sz w:val="28"/>
           <w:szCs w:val="28"/>
         </w:rPr>
-        <w:t xml:space="preserve"> spécialement détaché pour le passage d’examen</w:t>
+        <w:t xml:space="preserve"> spécialement détaché</w:t>
+      </w:r>
+      <w:r>
+        <w:rPr>
+          <w:sz w:val="28"/>
+          <w:szCs w:val="28"/>
+        </w:rPr>
+        <w:t>s</w:t>
+      </w:r>
+      <w:r>
+        <w:rPr>
+          <w:sz w:val="28"/>
+          <w:szCs w:val="28"/>
+        </w:rPr>
+        <w:t xml:space="preserve"> pour le passage d’examen</w:t>
       </w:r>
       <w:r>
         <w:rPr>

</xml_diff>

<commit_message>
improve and resolve kermesse exercice
</commit_message>
<xml_diff>
--- a/retour-jonathan-cda.docx
+++ b/retour-jonathan-cda.docx
@@ -115,14 +115,35 @@
           <w:sz w:val="28"/>
           <w:szCs w:val="28"/>
         </w:rPr>
-        <w:t>L’échange sous</w:t>
-      </w:r>
-      <w:r>
-        <w:rPr>
-          <w:sz w:val="28"/>
-          <w:szCs w:val="28"/>
-        </w:rPr>
-        <w:t xml:space="preserve"> forme de questions réponses préparé en amont a </w:t>
+        <w:t xml:space="preserve">L’échange </w:t>
+      </w:r>
+      <w:r>
+        <w:rPr>
+          <w:sz w:val="28"/>
+          <w:szCs w:val="28"/>
+        </w:rPr>
+        <w:t xml:space="preserve">préparé en amont </w:t>
+      </w:r>
+      <w:r>
+        <w:rPr>
+          <w:sz w:val="28"/>
+          <w:szCs w:val="28"/>
+        </w:rPr>
+        <w:t xml:space="preserve">, </w:t>
+      </w:r>
+      <w:r>
+        <w:rPr>
+          <w:sz w:val="28"/>
+          <w:szCs w:val="28"/>
+        </w:rPr>
+        <w:t xml:space="preserve">sous forme de questions réponses </w:t>
+      </w:r>
+      <w:r>
+        <w:rPr>
+          <w:sz w:val="28"/>
+          <w:szCs w:val="28"/>
+        </w:rPr>
+        <w:t xml:space="preserve">a </w:t>
       </w:r>
       <w:r>
         <w:rPr>
@@ -302,7 +323,15 @@
           <w:sz w:val="28"/>
           <w:szCs w:val="28"/>
         </w:rPr>
-        <w:t xml:space="preserve"> de</w:t>
+        <w:t xml:space="preserve"> </w:t>
+      </w:r>
+      <w:proofErr w:type="spellStart"/>
+      <w:r>
+        <w:rPr>
+          <w:sz w:val="28"/>
+          <w:szCs w:val="28"/>
+        </w:rPr>
+        <w:t>de</w:t>
       </w:r>
       <w:r>
         <w:rPr>
@@ -311,6 +340,7 @@
         </w:rPr>
         <w:t>s</w:t>
       </w:r>
+      <w:proofErr w:type="spellEnd"/>
       <w:r>
         <w:rPr>
           <w:sz w:val="28"/>
@@ -344,14 +374,7 @@
           <w:sz w:val="28"/>
           <w:szCs w:val="28"/>
         </w:rPr>
-        <w:t>dédiées</w:t>
-      </w:r>
-      <w:r>
-        <w:rPr>
-          <w:sz w:val="28"/>
-          <w:szCs w:val="28"/>
-        </w:rPr>
-        <w:t xml:space="preserve"> </w:t>
+        <w:t xml:space="preserve">dédiées </w:t>
       </w:r>
       <w:r>
         <w:rPr>
@@ -482,15 +505,24 @@
           <w:sz w:val="28"/>
           <w:szCs w:val="28"/>
         </w:rPr>
-        <w:t xml:space="preserve"> css</w:t>
-      </w:r>
-      <w:r>
-        <w:rPr>
-          <w:sz w:val="28"/>
-          <w:szCs w:val="28"/>
-        </w:rPr>
         <w:t xml:space="preserve"> </w:t>
       </w:r>
+      <w:proofErr w:type="spellStart"/>
+      <w:r>
+        <w:rPr>
+          <w:sz w:val="28"/>
+          <w:szCs w:val="28"/>
+        </w:rPr>
+        <w:t>css</w:t>
+      </w:r>
+      <w:proofErr w:type="spellEnd"/>
+      <w:r>
+        <w:rPr>
+          <w:sz w:val="28"/>
+          <w:szCs w:val="28"/>
+        </w:rPr>
+        <w:t xml:space="preserve"> </w:t>
+      </w:r>
       <w:r>
         <w:rPr>
           <w:sz w:val="28"/>
@@ -512,6 +544,7 @@
         </w:rPr>
         <w:t xml:space="preserve"> seront vus pour la partie </w:t>
       </w:r>
+      <w:proofErr w:type="spellStart"/>
       <w:r>
         <w:rPr>
           <w:b/>
@@ -521,6 +554,7 @@
         </w:rPr>
         <w:t>front-end</w:t>
       </w:r>
+      <w:proofErr w:type="spellEnd"/>
       <w:r>
         <w:rPr>
           <w:sz w:val="28"/>
@@ -577,6 +611,7 @@
         </w:rPr>
         <w:t xml:space="preserve"> pour la partie </w:t>
       </w:r>
+      <w:proofErr w:type="spellStart"/>
       <w:r>
         <w:rPr>
           <w:b/>
@@ -586,6 +621,7 @@
         </w:rPr>
         <w:t>back-end</w:t>
       </w:r>
+      <w:proofErr w:type="spellEnd"/>
       <w:r>
         <w:rPr>
           <w:b/>
@@ -705,7 +741,23 @@
           <w:sz w:val="28"/>
           <w:szCs w:val="28"/>
         </w:rPr>
-        <w:t xml:space="preserve">nous a t il </w:t>
+        <w:t xml:space="preserve">nous a </w:t>
+      </w:r>
+      <w:proofErr w:type="spellStart"/>
+      <w:r>
+        <w:rPr>
+          <w:sz w:val="28"/>
+          <w:szCs w:val="28"/>
+        </w:rPr>
+        <w:t>t il</w:t>
+      </w:r>
+      <w:proofErr w:type="spellEnd"/>
+      <w:r>
+        <w:rPr>
+          <w:sz w:val="28"/>
+          <w:szCs w:val="28"/>
+        </w:rPr>
+        <w:t xml:space="preserve"> </w:t>
       </w:r>
       <w:r>
         <w:rPr>
@@ -965,7 +1017,23 @@
           <w:sz w:val="28"/>
           <w:szCs w:val="28"/>
         </w:rPr>
-        <w:t xml:space="preserve"> exemple Jonathan nous a fait part d’un PaP effectué durant sa formation </w:t>
+        <w:t xml:space="preserve"> exemple Jonathan nous a fait part d’un </w:t>
+      </w:r>
+      <w:proofErr w:type="spellStart"/>
+      <w:r>
+        <w:rPr>
+          <w:sz w:val="28"/>
+          <w:szCs w:val="28"/>
+        </w:rPr>
+        <w:t>PaP</w:t>
+      </w:r>
+      <w:proofErr w:type="spellEnd"/>
+      <w:r>
+        <w:rPr>
+          <w:sz w:val="28"/>
+          <w:szCs w:val="28"/>
+        </w:rPr>
+        <w:t xml:space="preserve"> effectué durant sa formation </w:t>
       </w:r>
       <w:r>
         <w:rPr>

</xml_diff>